<commit_message>
Added frontend & updated endpoint
- added reactjs frontend
- updated api endpoint
- attempted loading animation
- added a delay to trigger empty/full list
</commit_message>
<xml_diff>
--- a/Skills Assessment_Jnr Dev.docx
+++ b/Skills Assessment_Jnr Dev.docx
@@ -376,12 +376,20 @@
           <w:szCs w:val="20"/>
         </w:rPr>
       </w:pPr>
+      <w:commentRangeStart w:id="8"/>
       <w:r>
         <w:rPr>
           <w:sz w:val="20"/>
           <w:szCs w:val="20"/>
         </w:rPr>
         <w:t>Include unit tests for one or more endpoints</w:t>
+      </w:r>
+      <w:commentRangeEnd w:id="8"/>
+      <w:r>
+        <w:rPr>
+          <w:rStyle w:val="CommentReference"/>
+        </w:rPr>
+        <w:commentReference w:id="8"/>
       </w:r>
     </w:p>
     <w:p>
@@ -463,7 +471,7 @@
           <w:szCs w:val="20"/>
         </w:rPr>
       </w:pPr>
-      <w:commentRangeStart w:id="8"/>
+      <w:commentRangeStart w:id="9"/>
       <w:r>
         <w:rPr>
           <w:sz w:val="20"/>
@@ -471,12 +479,12 @@
         </w:rPr>
         <w:t>Basic error handling</w:t>
       </w:r>
-      <w:commentRangeEnd w:id="8"/>
+      <w:commentRangeEnd w:id="9"/>
       <w:r>
         <w:rPr>
           <w:rStyle w:val="CommentReference"/>
         </w:rPr>
-        <w:commentReference w:id="8"/>
+        <w:commentReference w:id="9"/>
       </w:r>
     </w:p>
     <w:p>
@@ -490,12 +498,20 @@
           <w:szCs w:val="20"/>
         </w:rPr>
       </w:pPr>
+      <w:commentRangeStart w:id="10"/>
       <w:r>
         <w:rPr>
           <w:sz w:val="20"/>
           <w:szCs w:val="20"/>
         </w:rPr>
         <w:t>Ability to write simple tests (bonus)</w:t>
+      </w:r>
+      <w:commentRangeEnd w:id="10"/>
+      <w:r>
+        <w:rPr>
+          <w:rStyle w:val="CommentReference"/>
+        </w:rPr>
+        <w:commentReference w:id="10"/>
       </w:r>
     </w:p>
     <w:p>
@@ -733,7 +749,7 @@
       </w:r>
     </w:p>
   </w:comment>
-  <w:comment w:id="8" w:author="Rhys Gillham" w:date="2025-07-01T19:23:00Z" w:initials="RG">
+  <w:comment w:id="8" w:author="Rhys Gillham" w:date="2025-07-01T21:01:00Z" w:initials="RG">
     <w:p>
       <w:pPr>
         <w:pStyle w:val="CommentText"/>
@@ -745,7 +761,39 @@
         <w:annotationRef/>
       </w:r>
       <w:r>
+        <w:t>Unit tests added</w:t>
+      </w:r>
+    </w:p>
+  </w:comment>
+  <w:comment w:id="9" w:author="Rhys Gillham" w:date="2025-07-01T19:23:00Z" w:initials="RG">
+    <w:p>
+      <w:pPr>
+        <w:pStyle w:val="CommentText"/>
+      </w:pPr>
+      <w:r>
+        <w:rPr>
+          <w:rStyle w:val="CommentReference"/>
+        </w:rPr>
+        <w:annotationRef/>
+      </w:r>
+      <w:r>
         <w:t>Status codes being returned are of expected types, not found etc are just bad requests to add some security</w:t>
+      </w:r>
+    </w:p>
+  </w:comment>
+  <w:comment w:id="10" w:author="Rhys Gillham" w:date="2025-07-01T21:11:00Z" w:initials="RG">
+    <w:p>
+      <w:pPr>
+        <w:pStyle w:val="CommentText"/>
+      </w:pPr>
+      <w:r>
+        <w:rPr>
+          <w:rStyle w:val="CommentReference"/>
+        </w:rPr>
+        <w:annotationRef/>
+      </w:r>
+      <w:r>
+        <w:t>Complete?</w:t>
       </w:r>
     </w:p>
   </w:comment>
@@ -762,7 +810,9 @@
   <w15:commentEx w15:paraId="788F4EE2" w15:done="0"/>
   <w15:commentEx w15:paraId="0D24F08C" w15:done="0"/>
   <w15:commentEx w15:paraId="30DA2C89" w15:done="0"/>
+  <w15:commentEx w15:paraId="517F2E08" w15:done="0"/>
   <w15:commentEx w15:paraId="1102A6A2" w15:done="0"/>
+  <w15:commentEx w15:paraId="41EDA340" w15:done="0"/>
 </w15:commentsEx>
 </file>
 
@@ -776,7 +826,9 @@
   <w16cex:commentExtensible w16cex:durableId="23FE7351" w16cex:dateUtc="2025-07-01T11:24:00Z"/>
   <w16cex:commentExtensible w16cex:durableId="78065A34" w16cex:dateUtc="2025-07-01T11:23:00Z"/>
   <w16cex:commentExtensible w16cex:durableId="08177F0B" w16cex:dateUtc="2025-07-01T11:23:00Z"/>
+  <w16cex:commentExtensible w16cex:durableId="142E1BC9" w16cex:dateUtc="2025-07-01T13:01:00Z"/>
   <w16cex:commentExtensible w16cex:durableId="6F57E377" w16cex:dateUtc="2025-07-01T11:23:00Z"/>
+  <w16cex:commentExtensible w16cex:durableId="20BF1EE5" w16cex:dateUtc="2025-07-01T13:11:00Z"/>
 </w16cex:commentsExtensible>
 </file>
 
@@ -790,7 +842,9 @@
   <w16cid:commentId w16cid:paraId="788F4EE2" w16cid:durableId="23FE7351"/>
   <w16cid:commentId w16cid:paraId="0D24F08C" w16cid:durableId="78065A34"/>
   <w16cid:commentId w16cid:paraId="30DA2C89" w16cid:durableId="08177F0B"/>
+  <w16cid:commentId w16cid:paraId="517F2E08" w16cid:durableId="142E1BC9"/>
   <w16cid:commentId w16cid:paraId="1102A6A2" w16cid:durableId="6F57E377"/>
+  <w16cid:commentId w16cid:paraId="41EDA340" w16cid:durableId="20BF1EE5"/>
 </w16cid:commentsIds>
 </file>
 
@@ -909,7 +963,6 @@
               <v:path gradientshapeok="t" o:connecttype="rect"/>
             </v:shapetype>
             <v:shape id="Text Box 2" o:spid="_x0000_s1026" type="#_x0000_t202" alt="[OFFICIAL]" style="position:absolute;margin-left:0;margin-top:0;width:66.55pt;height:29.5pt;z-index:251660291;visibility:visible;mso-wrap-style:none;mso-wrap-distance-left:0;mso-wrap-distance-top:0;mso-wrap-distance-right:0;mso-wrap-distance-bottom:0;mso-position-horizontal:left;mso-position-horizontal-relative:page;mso-position-vertical:bottom;mso-position-vertical-relative:page;v-text-anchor:bottom" o:gfxdata="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" filled="f" stroked="f">
-              <v:fill o:detectmouseclick="t"/>
               <v:textbox style="mso-fit-shape-to-text:t" inset="20pt,0,0,15pt">
                 <w:txbxContent>
                   <w:p>
@@ -1033,7 +1086,6 @@
               <v:path gradientshapeok="t" o:connecttype="rect"/>
             </v:shapetype>
             <v:shape id="Text Box 3" o:spid="_x0000_s1027" type="#_x0000_t202" alt="[OFFICIAL]" style="position:absolute;left:0;text-align:left;margin-left:0;margin-top:0;width:66.55pt;height:29.5pt;z-index:251661315;visibility:visible;mso-wrap-style:none;mso-wrap-distance-left:0;mso-wrap-distance-top:0;mso-wrap-distance-right:0;mso-wrap-distance-bottom:0;mso-position-horizontal:left;mso-position-horizontal-relative:page;mso-position-vertical:bottom;mso-position-vertical-relative:page;v-text-anchor:bottom" o:gfxdata="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" filled="f" stroked="f">
-              <v:fill o:detectmouseclick="t"/>
               <v:textbox style="mso-fit-shape-to-text:t" inset="20pt,0,0,15pt">
                 <w:txbxContent>
                   <w:p>
@@ -1127,7 +1179,7 @@
                       </a:prstGeom>
                       <a:extLst>
                         <a:ext uri="{FAA26D3D-D897-4be2-8F04-BA451C77F1D7}">
-                          <ma14:placeholderFlag xmlns:a14="http://schemas.microsoft.com/office/drawing/2010/main" xmlns="" xmlns:mo="http://schemas.microsoft.com/office/mac/office/2008/main" xmlns:mv="urn:schemas-microsoft-com:mac:vml" xmlns:o="urn:schemas-microsoft-com:office:office" xmlns:v="urn:schemas-microsoft-com:vml" xmlns:w10="urn:schemas-microsoft-com:office:word" xmlns:w="http://schemas.openxmlformats.org/wordprocessingml/2006/main" xmlns:ma14="http://schemas.microsoft.com/office/mac/drawingml/2011/main" xmlns:arto="http://schemas.microsoft.com/office/word/2006/arto"/>
+                          <ma14:placeholderFlag xmlns:arto="http://schemas.microsoft.com/office/word/2006/arto" xmlns:ma14="http://schemas.microsoft.com/office/mac/drawingml/2011/main" xmlns:w="http://schemas.openxmlformats.org/wordprocessingml/2006/main" xmlns:w10="urn:schemas-microsoft-com:office:word" xmlns:v="urn:schemas-microsoft-com:vml" xmlns:o="urn:schemas-microsoft-com:office:office" xmlns:mv="urn:schemas-microsoft-com:mac:vml" xmlns:mo="http://schemas.microsoft.com/office/mac/office/2008/main" xmlns="" xmlns:a14="http://schemas.microsoft.com/office/drawing/2010/main"/>
                         </a:ext>
                       </a:extLst>
                     </pic:spPr>
@@ -1261,7 +1313,6 @@
               <v:path gradientshapeok="t" o:connecttype="rect"/>
             </v:shapetype>
             <v:shape id="Text Box 1" o:spid="_x0000_s1028" type="#_x0000_t202" alt="[OFFICIAL]" style="position:absolute;margin-left:0;margin-top:0;width:66.55pt;height:29.5pt;z-index:251659267;visibility:visible;mso-wrap-style:none;mso-wrap-distance-left:0;mso-wrap-distance-top:0;mso-wrap-distance-right:0;mso-wrap-distance-bottom:0;mso-position-horizontal:left;mso-position-horizontal-relative:page;mso-position-vertical:bottom;mso-position-vertical-relative:page;v-text-anchor:bottom" o:gfxdata="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" filled="f" stroked="f">
-              <v:fill o:detectmouseclick="t"/>
               <v:textbox style="mso-fit-shape-to-text:t" inset="20pt,0,0,15pt">
                 <w:txbxContent>
                   <w:p>
@@ -1341,7 +1392,7 @@
                   </a:prstGeom>
                   <a:extLst>
                     <a:ext uri="{FAA26D3D-D897-4be2-8F04-BA451C77F1D7}">
-                      <ma14:placeholderFlag xmlns:a14="http://schemas.microsoft.com/office/drawing/2010/main" xmlns:ma14="http://schemas.microsoft.com/office/mac/drawingml/2011/main" xmlns:w="http://schemas.openxmlformats.org/wordprocessingml/2006/main" xmlns:w10="urn:schemas-microsoft-com:office:word" xmlns:v="urn:schemas-microsoft-com:vml" xmlns:o="urn:schemas-microsoft-com:office:office" xmlns:mv="urn:schemas-microsoft-com:mac:vml" xmlns:mo="http://schemas.microsoft.com/office/mac/office/2008/main" xmlns="" xmlns:arto="http://schemas.microsoft.com/office/word/2006/arto"/>
+                      <ma14:placeholderFlag xmlns:arto="http://schemas.microsoft.com/office/word/2006/arto" xmlns="" xmlns:mo="http://schemas.microsoft.com/office/mac/office/2008/main" xmlns:mv="urn:schemas-microsoft-com:mac:vml" xmlns:o="urn:schemas-microsoft-com:office:office" xmlns:v="urn:schemas-microsoft-com:vml" xmlns:w10="urn:schemas-microsoft-com:office:word" xmlns:w="http://schemas.openxmlformats.org/wordprocessingml/2006/main" xmlns:ma14="http://schemas.microsoft.com/office/mac/drawingml/2011/main" xmlns:a14="http://schemas.microsoft.com/office/drawing/2010/main"/>
                     </a:ext>
                   </a:extLst>
                 </pic:spPr>
@@ -5247,15 +5298,6 @@
 </file>
 
 <file path=customXml/item1.xml><?xml version="1.0" encoding="utf-8"?>
-<?mso-contentType ?>
-<FormTemplates xmlns="http://schemas.microsoft.com/sharepoint/v3/contenttype/forms">
-  <Display>DocumentLibraryForm</Display>
-  <Edit>DocumentLibraryForm</Edit>
-  <New>DocumentLibraryForm</New>
-</FormTemplates>
-</file>
-
-<file path=customXml/item2.xml><?xml version="1.0" encoding="utf-8"?>
 <ct:contentTypeSchema xmlns:ct="http://schemas.microsoft.com/office/2006/metadata/contentType" xmlns:ma="http://schemas.microsoft.com/office/2006/metadata/properties/metaAttributes" ct:_="" ma:_="" ma:contentTypeName="Document" ma:contentTypeID="0x0101000C74752D7F9E1945AA0ABE8E2842A61E" ma:contentTypeVersion="4" ma:contentTypeDescription="Create a new document." ma:contentTypeScope="" ma:versionID="8182e55a3feb9097b7addf04c7bb1e70">
   <xsd:schema xmlns:xsd="http://www.w3.org/2001/XMLSchema" xmlns:xs="http://www.w3.org/2001/XMLSchema" xmlns:p="http://schemas.microsoft.com/office/2006/metadata/properties" xmlns:ns2="c881a0c0-63b6-4131-a7fa-c71a26e42cef" targetNamespace="http://schemas.microsoft.com/office/2006/metadata/properties" ma:root="true" ma:fieldsID="a882e66622be48867839e5ed02db4395" ns2:_="">
     <xsd:import namespace="c881a0c0-63b6-4131-a7fa-c71a26e42cef"/>
@@ -5399,6 +5441,15 @@
 </ct:contentTypeSchema>
 </file>
 
+<file path=customXml/item2.xml><?xml version="1.0" encoding="utf-8"?>
+<?mso-contentType ?>
+<FormTemplates xmlns="http://schemas.microsoft.com/sharepoint/v3/contenttype/forms">
+  <Display>DocumentLibraryForm</Display>
+  <Edit>DocumentLibraryForm</Edit>
+  <New>DocumentLibraryForm</New>
+</FormTemplates>
+</file>
+
 <file path=customXml/item3.xml><?xml version="1.0" encoding="utf-8"?>
 <p:properties xmlns:p="http://schemas.microsoft.com/office/2006/metadata/properties" xmlns:xsi="http://www.w3.org/2001/XMLSchema-instance" xmlns:pc="http://schemas.microsoft.com/office/infopath/2007/PartnerControls">
   <documentManagement/>
@@ -5406,14 +5457,6 @@
 </file>
 
 <file path=customXml/itemProps1.xml><?xml version="1.0" encoding="utf-8"?>
-<ds:datastoreItem xmlns:ds="http://schemas.openxmlformats.org/officeDocument/2006/customXml" ds:itemID="{D9D944F7-2592-4044-883E-32F06EEB11B7}">
-  <ds:schemaRefs>
-    <ds:schemaRef ds:uri="http://schemas.microsoft.com/sharepoint/v3/contenttype/forms"/>
-  </ds:schemaRefs>
-</ds:datastoreItem>
-</file>
-
-<file path=customXml/itemProps2.xml><?xml version="1.0" encoding="utf-8"?>
 <ds:datastoreItem xmlns:ds="http://schemas.openxmlformats.org/officeDocument/2006/customXml" ds:itemID="{9124F251-31D4-4725-8645-5F02B8B1F548}">
   <ds:schemaRefs>
     <ds:schemaRef ds:uri="http://schemas.microsoft.com/office/2006/metadata/contentType"/>
@@ -5431,6 +5474,14 @@
 </ds:datastoreItem>
 </file>
 
+<file path=customXml/itemProps2.xml><?xml version="1.0" encoding="utf-8"?>
+<ds:datastoreItem xmlns:ds="http://schemas.openxmlformats.org/officeDocument/2006/customXml" ds:itemID="{D9D944F7-2592-4044-883E-32F06EEB11B7}">
+  <ds:schemaRefs>
+    <ds:schemaRef ds:uri="http://schemas.microsoft.com/sharepoint/v3/contenttype/forms"/>
+  </ds:schemaRefs>
+</ds:datastoreItem>
+</file>
+
 <file path=customXml/itemProps3.xml><?xml version="1.0" encoding="utf-8"?>
 <ds:datastoreItem xmlns:ds="http://schemas.openxmlformats.org/officeDocument/2006/customXml" ds:itemID="{2FE6B614-B9BB-4189-B21F-F3C361BDA050}">
   <ds:schemaRefs>

</xml_diff>